<commit_message>
update report and notebooks
</commit_message>
<xml_diff>
--- a/lab2/GIS5571 Lab 2.docx
+++ b/lab2/GIS5571 Lab 2.docx
@@ -320,8 +320,9 @@
           <w:sz w:val="24"/>
           <w:szCs w:val="24"/>
         </w:rPr>
-        <w:t xml:space="preserve">). Include all your code on GitHub as both </w:t>
-      </w:r>
+        <w:t xml:space="preserve">). Include all your code on GitHub as </w:t>
+      </w:r>
+      <w:proofErr w:type="gramStart"/>
       <w:r>
         <w:rPr>
           <w:rFonts w:ascii="Arial" w:eastAsia="Times New Roman" w:hAnsi="Arial" w:cs="Arial"/>
@@ -329,6 +330,15 @@
           <w:sz w:val="24"/>
           <w:szCs w:val="24"/>
         </w:rPr>
+        <w:t xml:space="preserve">both </w:t>
+      </w:r>
+      <w:r>
+        <w:rPr>
+          <w:rFonts w:ascii="Arial" w:eastAsia="Times New Roman" w:hAnsi="Arial" w:cs="Arial"/>
+          <w:color w:val="000000"/>
+          <w:sz w:val="24"/>
+          <w:szCs w:val="24"/>
+        </w:rPr>
         <w:t>.</w:t>
       </w:r>
       <w:proofErr w:type="spellStart"/>
@@ -342,6 +352,7 @@
         <w:t>ipynb</w:t>
       </w:r>
       <w:proofErr w:type="spellEnd"/>
+      <w:proofErr w:type="gramEnd"/>
       <w:r>
         <w:rPr>
           <w:rFonts w:ascii="Arial" w:eastAsia="Times New Roman" w:hAnsi="Arial" w:cs="Arial"/>
@@ -803,7 +814,25 @@
           <w:sz w:val="24"/>
           <w:szCs w:val="24"/>
         </w:rPr>
-        <w:t xml:space="preserve"> you are in with the camera tool….set your project file </w:t>
+        <w:t xml:space="preserve"> you are in with the camera tool</w:t>
+      </w:r>
+      <w:proofErr w:type="gramStart"/>
+      <w:r>
+        <w:rPr>
+          <w:rFonts w:ascii="Arial" w:hAnsi="Arial" w:cs="Arial"/>
+          <w:sz w:val="24"/>
+          <w:szCs w:val="24"/>
+        </w:rPr>
+        <w:t>….set</w:t>
+      </w:r>
+      <w:proofErr w:type="gramEnd"/>
+      <w:r>
+        <w:rPr>
+          <w:rFonts w:ascii="Arial" w:hAnsi="Arial" w:cs="Arial"/>
+          <w:sz w:val="24"/>
+          <w:szCs w:val="24"/>
+        </w:rPr>
+        <w:t xml:space="preserve"> your project file </w:t>
       </w:r>
     </w:p>
     <w:p>
@@ -838,6 +867,7 @@
       <w:pPr>
         <w:ind w:left="360"/>
         <w:rPr>
+          <w:rStyle w:val="Hyperlink"/>
           <w:rFonts w:ascii="Arial" w:hAnsi="Arial" w:cs="Arial"/>
           <w:sz w:val="24"/>
           <w:szCs w:val="24"/>
@@ -859,9 +889,100 @@
             <w:sz w:val="24"/>
             <w:szCs w:val="24"/>
           </w:rPr>
-          <w:t>CAMERA documentation</w:t>
+          <w:t>CAMERA docum</w:t>
+        </w:r>
+        <w:r>
+          <w:rPr>
+            <w:rStyle w:val="Hyperlink"/>
+            <w:rFonts w:ascii="Arial" w:hAnsi="Arial" w:cs="Arial"/>
+            <w:sz w:val="24"/>
+            <w:szCs w:val="24"/>
+          </w:rPr>
+          <w:t>e</w:t>
+        </w:r>
+        <w:r>
+          <w:rPr>
+            <w:rStyle w:val="Hyperlink"/>
+            <w:rFonts w:ascii="Arial" w:hAnsi="Arial" w:cs="Arial"/>
+            <w:sz w:val="24"/>
+            <w:szCs w:val="24"/>
+          </w:rPr>
+          <w:t>ntation</w:t>
         </w:r>
       </w:hyperlink>
+    </w:p>
+    <w:p>
+      <w:pPr>
+        <w:rPr>
+          <w:rStyle w:val="Hyperlink"/>
+          <w:rFonts w:ascii="Arial" w:hAnsi="Arial" w:cs="Arial"/>
+          <w:sz w:val="24"/>
+          <w:szCs w:val="24"/>
+        </w:rPr>
+      </w:pPr>
+    </w:p>
+    <w:p>
+      <w:pPr>
+        <w:rPr>
+          <w:rStyle w:val="Hyperlink"/>
+          <w:rFonts w:ascii="Arial" w:hAnsi="Arial" w:cs="Arial"/>
+          <w:sz w:val="24"/>
+          <w:szCs w:val="24"/>
+        </w:rPr>
+      </w:pPr>
+      <w:r>
+        <w:rPr>
+          <w:rStyle w:val="Hyperlink"/>
+          <w:rFonts w:ascii="Arial" w:hAnsi="Arial" w:cs="Arial"/>
+          <w:sz w:val="24"/>
+          <w:szCs w:val="24"/>
+        </w:rPr>
+        <w:t xml:space="preserve">Describe Features: </w:t>
+      </w:r>
+    </w:p>
+    <w:p>
+      <w:pPr>
+        <w:rPr>
+          <w:rStyle w:val="Hyperlink"/>
+          <w:rFonts w:ascii="Arial" w:hAnsi="Arial" w:cs="Arial"/>
+          <w:sz w:val="24"/>
+          <w:szCs w:val="24"/>
+        </w:rPr>
+      </w:pPr>
+      <w:r>
+        <w:rPr>
+          <w:rStyle w:val="Hyperlink"/>
+          <w:rFonts w:ascii="Arial" w:hAnsi="Arial" w:cs="Arial"/>
+          <w:sz w:val="24"/>
+          <w:szCs w:val="24"/>
+        </w:rPr>
+        <w:tab/>
+      </w:r>
+    </w:p>
+    <w:p>
+      <w:r>
+        <w:lastRenderedPageBreak/>
+        <w:t>In ArcGIS pro you can create features and objects with z values in all the abstractions (point line polygon 3d object) that you can use in the regular mapping process. Scenes allow you to rotate the map frame on a x-y-z axis to add and edit features in a dynamic way. 2D features that don’t have a z value can be given them through several interpolative tools, through extrusion or in combination with elevation surfaces (like the DEM we’ve created.) 3D surfaces which have z values will automatically generate objects in a 3D scene.</w:t>
+      </w:r>
+      <w:r>
+        <w:t xml:space="preserve"> Side by side displays can be linked to display the same extent and zoom level, making comparison easy. The las data sets have a lot of functionality for analysis, you can select display of points based on category of return, elevation, and even class. If classes are unassigned there is even a classification process available.</w:t>
+      </w:r>
+      <w:r>
+        <w:t xml:space="preserve"> The scenes can be set programmatically using the </w:t>
+      </w:r>
+      <w:proofErr w:type="spellStart"/>
+      <w:proofErr w:type="gramStart"/>
+      <w:r>
+        <w:t>arcpy</w:t>
+      </w:r>
+      <w:proofErr w:type="spellEnd"/>
+      <w:r>
+        <w:t xml:space="preserve"> .camera</w:t>
+      </w:r>
+      <w:proofErr w:type="gramEnd"/>
+      <w:r>
+        <w:t xml:space="preserve"> method and changing the display value to a GLOBAL or LOCAL scene when referencing the source map and layer elements including but not limited to las files.</w:t>
+      </w:r>
     </w:p>
     <w:p>
       <w:pPr>
@@ -1008,7 +1129,6 @@
           <w:sz w:val="24"/>
           <w:szCs w:val="24"/>
         </w:rPr>
-        <w:lastRenderedPageBreak/>
         <w:t>Convert</w:t>
       </w:r>
       <w:r>
@@ -1090,8 +1210,18 @@
           <w:sz w:val="24"/>
           <w:szCs w:val="24"/>
         </w:rPr>
-        <w:t>Export an animation of the timeseries</w:t>
-      </w:r>
+        <w:t xml:space="preserve">Export an animation of the </w:t>
+      </w:r>
+      <w:proofErr w:type="gramStart"/>
+      <w:r>
+        <w:rPr>
+          <w:rFonts w:ascii="Arial" w:hAnsi="Arial" w:cs="Arial"/>
+          <w:sz w:val="24"/>
+          <w:szCs w:val="24"/>
+        </w:rPr>
+        <w:t>timeseries</w:t>
+      </w:r>
+      <w:proofErr w:type="gramEnd"/>
     </w:p>
     <w:p>
       <w:pPr>
@@ -1136,7 +1266,25 @@
           <w:sz w:val="16"/>
           <w:szCs w:val="16"/>
         </w:rPr>
-        <w:t xml:space="preserve"> -- I recommend using their example .las datasets as they’re more reasonably sized.</w:t>
+        <w:t xml:space="preserve"> -- I recommend using their </w:t>
+      </w:r>
+      <w:proofErr w:type="gramStart"/>
+      <w:r>
+        <w:rPr>
+          <w:rFonts w:ascii="Arial" w:hAnsi="Arial" w:cs="Arial"/>
+          <w:sz w:val="16"/>
+          <w:szCs w:val="16"/>
+        </w:rPr>
+        <w:t>example .las</w:t>
+      </w:r>
+      <w:proofErr w:type="gramEnd"/>
+      <w:r>
+        <w:rPr>
+          <w:rFonts w:ascii="Arial" w:hAnsi="Arial" w:cs="Arial"/>
+          <w:sz w:val="16"/>
+          <w:szCs w:val="16"/>
+        </w:rPr>
+        <w:t xml:space="preserve"> datasets as they’re more reasonably sized.</w:t>
       </w:r>
     </w:p>
     <w:p>
@@ -1506,8 +1654,9 @@
           <w:sz w:val="24"/>
           <w:szCs w:val="24"/>
         </w:rPr>
-        <w:t xml:space="preserve">). Include all your code on GitHub as both </w:t>
-      </w:r>
+        <w:t xml:space="preserve">). Include all your code on GitHub as </w:t>
+      </w:r>
+      <w:proofErr w:type="gramStart"/>
       <w:r>
         <w:rPr>
           <w:rFonts w:ascii="Arial" w:eastAsia="Times New Roman" w:hAnsi="Arial" w:cs="Arial"/>
@@ -1515,6 +1664,15 @@
           <w:sz w:val="24"/>
           <w:szCs w:val="24"/>
         </w:rPr>
+        <w:t xml:space="preserve">both </w:t>
+      </w:r>
+      <w:r>
+        <w:rPr>
+          <w:rFonts w:ascii="Arial" w:eastAsia="Times New Roman" w:hAnsi="Arial" w:cs="Arial"/>
+          <w:color w:val="000000"/>
+          <w:sz w:val="24"/>
+          <w:szCs w:val="24"/>
+        </w:rPr>
         <w:t>.</w:t>
       </w:r>
       <w:proofErr w:type="spellStart"/>
@@ -1528,6 +1686,7 @@
         <w:t>ipynb</w:t>
       </w:r>
       <w:proofErr w:type="spellEnd"/>
+      <w:proofErr w:type="gramEnd"/>
       <w:r>
         <w:rPr>
           <w:rFonts w:ascii="Arial" w:eastAsia="Times New Roman" w:hAnsi="Arial" w:cs="Arial"/>
@@ -1562,7 +1721,27 @@
           <w:sz w:val="24"/>
           <w:szCs w:val="24"/>
         </w:rPr>
-        <w:t>Your lab report should be written to answer the question: what is the optimal route for Dory to take to get to her fly fishing spot near Whitewater State Park in SE Minnesota</w:t>
+        <w:t xml:space="preserve">Your lab report should be written to answer the question: what is the optimal route for Dory to take to get to her </w:t>
+      </w:r>
+      <w:proofErr w:type="gramStart"/>
+      <w:r>
+        <w:rPr>
+          <w:rFonts w:ascii="Arial" w:eastAsia="Times New Roman" w:hAnsi="Arial" w:cs="Arial"/>
+          <w:color w:val="000000"/>
+          <w:sz w:val="24"/>
+          <w:szCs w:val="24"/>
+        </w:rPr>
+        <w:t>fly fishing</w:t>
+      </w:r>
+      <w:proofErr w:type="gramEnd"/>
+      <w:r>
+        <w:rPr>
+          <w:rFonts w:ascii="Arial" w:eastAsia="Times New Roman" w:hAnsi="Arial" w:cs="Arial"/>
+          <w:color w:val="000000"/>
+          <w:sz w:val="24"/>
+          <w:szCs w:val="24"/>
+        </w:rPr>
+        <w:t xml:space="preserve"> spot near Whitewater State Park in SE Minnesota</w:t>
       </w:r>
       <w:r>
         <w:rPr>
@@ -1756,7 +1935,25 @@
           <w:sz w:val="24"/>
           <w:szCs w:val="24"/>
         </w:rPr>
-        <w:t>create a surface that shows places where Dory would more or less prefer to walk in order to get to the park, and then understand how uncertainty in her preferences might impact this surface.</w:t>
+        <w:t xml:space="preserve">create a surface that shows places where Dory would </w:t>
+      </w:r>
+      <w:proofErr w:type="gramStart"/>
+      <w:r>
+        <w:rPr>
+          <w:rFonts w:ascii="Arial" w:hAnsi="Arial" w:cs="Arial"/>
+          <w:sz w:val="24"/>
+          <w:szCs w:val="24"/>
+        </w:rPr>
+        <w:t>more or less prefer</w:t>
+      </w:r>
+      <w:proofErr w:type="gramEnd"/>
+      <w:r>
+        <w:rPr>
+          <w:rFonts w:ascii="Arial" w:hAnsi="Arial" w:cs="Arial"/>
+          <w:sz w:val="24"/>
+          <w:szCs w:val="24"/>
+        </w:rPr>
+        <w:t xml:space="preserve"> to walk in order to get to the park, and then understand how uncertainty in her preferences might impact this surface.</w:t>
       </w:r>
     </w:p>
     <w:p>
@@ -1916,7 +2113,25 @@
           <w:sz w:val="24"/>
           <w:szCs w:val="24"/>
         </w:rPr>
-        <w:t xml:space="preserve">Dory prefers to not walk through any farm fields because they can be muddy in the spring. </w:t>
+        <w:t xml:space="preserve">Dory </w:t>
+      </w:r>
+      <w:proofErr w:type="gramStart"/>
+      <w:r>
+        <w:rPr>
+          <w:rFonts w:ascii="Arial" w:hAnsi="Arial" w:cs="Arial"/>
+          <w:sz w:val="24"/>
+          <w:szCs w:val="24"/>
+        </w:rPr>
+        <w:t>prefers</w:t>
+      </w:r>
+      <w:proofErr w:type="gramEnd"/>
+      <w:r>
+        <w:rPr>
+          <w:rFonts w:ascii="Arial" w:hAnsi="Arial" w:cs="Arial"/>
+          <w:sz w:val="24"/>
+          <w:szCs w:val="24"/>
+        </w:rPr>
+        <w:t xml:space="preserve"> to not walk through any farm fields because they can be muddy in the spring. </w:t>
       </w:r>
       <w:r>
         <w:rPr>

</xml_diff>